<commit_message>
Lesson 3 resources added completelty
</commit_message>
<xml_diff>
--- a/MediumText.docx
+++ b/MediumText.docx
@@ -297,6 +297,18 @@
           <w:lang w:val="en-US"/>
         </w:rPr>
       </w:pPr>
+      <w:r>
+        <w:rPr>
+          <w:lang w:val="en-US"/>
+        </w:rPr>
+        <w:t>***Dosya ismini doğru bir şekilde android studio code üzerinde değiştirmek</w:t>
+      </w:r>
+      <w:r>
+        <w:rPr>
+          <w:lang w:val="en-US"/>
+        </w:rPr>
+        <w:t xml:space="preserve"> için dosya isminde sağ tık ardından refactor-&gt;rename demek daha doprudur. Direkt rename dediğimizde dediğimizde değiştirirken problemlerin yaşanma ihtimali vardır.</w:t>
+      </w:r>
     </w:p>
     <w:p>
       <w:pPr>
@@ -347,6 +359,7 @@
         <w:rPr>
           <w:lang w:val="en-US"/>
         </w:rPr>
+        <w:lastRenderedPageBreak/>
         <w:t>var name = “HBA” veya var name : String = “HBA”</w:t>
       </w:r>
     </w:p>
@@ -360,7 +373,6 @@
         <w:rPr>
           <w:lang w:val="en-US"/>
         </w:rPr>
-        <w:lastRenderedPageBreak/>
         <w:t>Bu şekilde kendisi otomatik olarak hafıza da yer tutma işlemlerini ay</w:t>
       </w:r>
       <w:r>
@@ -374,6 +386,25 @@
           <w:lang w:val="en-US"/>
         </w:rPr>
         <w:t xml:space="preserve"> var yerine val ifadesini kullanarak değişken oluşturusak bu sefer bu ifadenin bir sabit olduğunu yani sonrasında değiştirmemize müsade etmediği anlamına gelir. Eğer bir ifade de değişkenlik yoksa val kullanmak hafıza kullanmı açısından çok daha avantajlıdır. Çünkü boyut sabit olarak ayarlanmıştır fakat var ifadelerde ileride bunun boyutu değiştirilebileceği için hafıza da yer ayırma işlemlerinde daha fazla yer tutup hafıza performansı açısından daha işlevsizdir.</w:t>
+      </w:r>
+    </w:p>
+    <w:p>
+      <w:pPr>
+        <w:rPr>
+          <w:lang w:val="en-US"/>
+        </w:rPr>
+      </w:pPr>
+      <w:r>
+        <w:rPr>
+          <w:lang w:val="en-US"/>
+        </w:rPr>
+        <w:t>Var mutable yani değiştirilebilir değişken tü</w:t>
+      </w:r>
+      <w:r>
+        <w:rPr>
+          <w:lang w:val="en-US"/>
+        </w:rPr>
+        <w:t>üryken val bir immutable yani değiştirilemez sadece okumaya izin verilen bir değişken türüdür.</w:t>
       </w:r>
     </w:p>
     <w:p>
@@ -648,10 +679,18 @@
         </w:rPr>
         <w:t>ifade varsa(sayıya çevrilemeyecek) işlerin karışmaması için direkt olarak .toInt gibi bir ifade kullanmamız programın çökmesine sebebiyet verecektir. Bunu önlemek adına .toIntOrNull() fonksiyonu kullanılır böylece eğer çevrilemeyek bir ifade varsa null ifadesi atanmış olur değişkene.</w:t>
       </w:r>
-      <w:r>
-        <w:rPr>
-          <w:lang w:val="en-US"/>
-        </w:rPr>
+    </w:p>
+    <w:p>
+      <w:pPr>
+        <w:rPr>
+          <w:lang w:val="en-US"/>
+        </w:rPr>
+      </w:pPr>
+      <w:r>
+        <w:rPr>
+          <w:lang w:val="en-US"/>
+        </w:rPr>
+        <w:lastRenderedPageBreak/>
         <w:t>(1.ders sonu yazısı 23.04.2025/17.34)</w:t>
       </w:r>
     </w:p>
@@ -1671,6 +1710,1647 @@
           <w:lang w:val="de-DE"/>
         </w:rPr>
         <w:t>17.06</w:t>
+      </w:r>
+      <w:r>
+        <w:rPr>
+          <w:lang w:val="de-DE"/>
+        </w:rPr>
+        <w:t>)</w:t>
+      </w:r>
+    </w:p>
+    <w:p>
+      <w:pPr>
+        <w:rPr>
+          <w:lang w:val="de-DE"/>
+        </w:rPr>
+      </w:pPr>
+      <w:r>
+        <w:rPr>
+          <w:lang w:val="de-DE"/>
+        </w:rPr>
+        <w:t xml:space="preserve">Kendi oluşturduğumuz veya başkalarının oluşturduğu sınıfları,özellikleri vs kullanabilmek için bunların bulunduğu paketleri import etmemiz lazım. </w:t>
+      </w:r>
+      <w:r>
+        <w:rPr>
+          <w:lang w:val="de-DE"/>
+        </w:rPr>
+        <w:t>Örneğin bir paket oluşturduk</w:t>
+      </w:r>
+      <w:r>
+        <w:rPr>
+          <w:lang w:val="de-DE"/>
+        </w:rPr>
+        <w:t xml:space="preserve"> ve burada ilk paketteki bir sınıftan yararlanmak için import java.util.HashMap gibi bir kullanım yapabiliriz</w:t>
+      </w:r>
+    </w:p>
+    <w:p>
+      <w:pPr>
+        <w:rPr>
+          <w:lang w:val="en-US"/>
+        </w:rPr>
+      </w:pPr>
+      <w:r>
+        <w:rPr>
+          <w:lang w:val="en-US"/>
+        </w:rPr>
+        <w:t>Visibility Modif</w:t>
+      </w:r>
+      <w:r>
+        <w:rPr>
+          <w:lang w:val="en-US"/>
+        </w:rPr>
+        <w:t xml:space="preserve">ier-&gt; Oluitırduğumuz sınıflar, metodlar,özellikleri public-private-protected veya internal olarak ayırabiliriz. Burada bir özeeliğin başına hiçbir eşy yazmazsak public(her yerden direkt erişim var), private yazarsak sadece bulunduğu sınıf içinden erişim var, protected yazarsak kendisini miras alan sınıflardan erişim var, internal dersek de(çok kullanılmaz) aynı modül içindeyse erişim olanağı sağlar. </w:t>
+      </w:r>
+      <w:r>
+        <w:rPr>
+          <w:lang w:val="en-US"/>
+        </w:rPr>
+        <w:t>Modüller paketlerden farklıdır.Birlikte derlenen ve paketlenen kodların bir setidir örnepin gradle modülü,mav</w:t>
+      </w:r>
+      <w:r>
+        <w:rPr>
+          <w:lang w:val="en-US"/>
+        </w:rPr>
+        <w:t>en modülü …</w:t>
+      </w:r>
+    </w:p>
+    <w:p>
+      <w:pPr>
+        <w:rPr>
+          <w:lang w:val="en-US"/>
+        </w:rPr>
+      </w:pPr>
+      <w:r>
+        <w:rPr>
+          <w:lang w:val="en-US"/>
+        </w:rPr>
+        <w:t>Bunlara ek olarak bazı ö</w:t>
+      </w:r>
+      <w:r>
+        <w:rPr>
+          <w:lang w:val="en-US"/>
+        </w:rPr>
+        <w:t xml:space="preserve">zellikleri ve metodları statik olarak ayarlayaiblriz. Statik olması onu kullanmak için o sınıftan bir obje oluşturmadan sadece sınıfın adını kullanarak erişim sağlamamızı sağlayan yapıdır. </w:t>
+      </w:r>
+      <w:r>
+        <w:rPr>
+          <w:lang w:val="en-US"/>
+        </w:rPr>
+        <w:t>Bunu genelde sınıftan üretilen herbir nesne için farklı bir çı</w:t>
+      </w:r>
+      <w:r>
+        <w:rPr>
+          <w:lang w:val="en-US"/>
+        </w:rPr>
+        <w:t xml:space="preserve">ktıya seebiyet vermeyecek metodlar ve her nesne için aynı değeri alacak olan(ya da toplam nesne sayısını tutmak gibi) özelliklerin tnaımlanmasında kullanırız.Statik olmayanlara sınıfın adı ile örneğin ClassA().att ya da ClassA().method() şeklinde erişim sağlanır ve burada sınıf adından sonra parantez kullanılarak her defasında farklı sanal bir nesne oluşturulur ve bunun sayesinde o özelliğe-metoda erişim sağlanır. Fakat static olanlardaysa sadece ClassA.att ya da ClassA.metod() ile erişim sağlanabilri yalnızca.Statik olacakları sınıf içerisinde companion </w:t>
+      </w:r>
+      <w:r>
+        <w:rPr>
+          <w:lang w:val="en-US"/>
+        </w:rPr>
+        <w:lastRenderedPageBreak/>
+        <w:t>object{} ile parantezler arasında tutarak olultururuz.Diğer dillerde genellikle statick eyword kullanılır.Statik olursa normal erişim olamaz.</w:t>
+      </w:r>
+    </w:p>
+    <w:p>
+      <w:pPr>
+        <w:rPr>
+          <w:lang w:val="en-US"/>
+        </w:rPr>
+      </w:pPr>
+      <w:r>
+        <w:rPr>
+          <w:lang w:val="en-US"/>
+        </w:rPr>
+        <w:t>Bir diğer önemli konuda enum(enumuration) konusudur.Enumuration genel ol</w:t>
+      </w:r>
+      <w:r>
+        <w:rPr>
+          <w:lang w:val="en-US"/>
+        </w:rPr>
+        <w:t>arak bizim herhangibir özelliğin alabileceği değerlere göre daha rahat işlem yapmamızı bunları daha rahat akılda kalıcı şekilde tutabilmemizi sağlayan bir yapıdır.Burada enum içerikleri tamamen büyük harflerle yazılır ve birbirinden virgüllerle ayrılır.</w:t>
+      </w:r>
+      <w:r>
+        <w:t xml:space="preserve"> </w:t>
+      </w:r>
+      <w:r>
+        <w:rPr>
+          <w:lang w:val="en-US"/>
+        </w:rPr>
+        <w:drawing>
+          <wp:inline distT="0" distB="0" distL="0" distR="0" wp14:anchorId="2747CABB" wp14:editId="548EE00E">
+            <wp:extent cx="5234940" cy="4234923"/>
+            <wp:effectExtent l="0" t="0" r="3810" b="0"/>
+            <wp:docPr id="1701382222" name="Resim 1"/>
+            <wp:cNvGraphicFramePr>
+              <a:graphicFrameLocks xmlns:a="http://schemas.openxmlformats.org/drawingml/2006/main" noChangeAspect="1"/>
+            </wp:cNvGraphicFramePr>
+            <a:graphic xmlns:a="http://schemas.openxmlformats.org/drawingml/2006/main">
+              <a:graphicData uri="http://schemas.openxmlformats.org/drawingml/2006/picture">
+                <pic:pic xmlns:pic="http://schemas.openxmlformats.org/drawingml/2006/picture">
+                  <pic:nvPicPr>
+                    <pic:cNvPr id="1701382222" name=""/>
+                    <pic:cNvPicPr/>
+                  </pic:nvPicPr>
+                  <pic:blipFill>
+                    <a:blip r:embed="rId17"/>
+                    <a:stretch>
+                      <a:fillRect/>
+                    </a:stretch>
+                  </pic:blipFill>
+                  <pic:spPr>
+                    <a:xfrm>
+                      <a:off x="0" y="0"/>
+                      <a:ext cx="5241845" cy="4240509"/>
+                    </a:xfrm>
+                    <a:prstGeom prst="rect">
+                      <a:avLst/>
+                    </a:prstGeom>
+                  </pic:spPr>
+                </pic:pic>
+              </a:graphicData>
+            </a:graphic>
+          </wp:inline>
+        </w:drawing>
+      </w:r>
+    </w:p>
+    <w:p>
+      <w:pPr>
+        <w:rPr>
+          <w:lang w:val="en-US"/>
+        </w:rPr>
+      </w:pPr>
+      <w:r>
+        <w:rPr>
+          <w:lang w:val="en-US"/>
+        </w:rPr>
+        <w:t>Örneğin burada basit bir şekilde bir kavanozun boyutuna göre fiyatının ne olacağını kolaylıkla hesaplamamızı sağlayan bir enum yapısı var.</w:t>
+      </w:r>
+    </w:p>
+    <w:p>
+      <w:pPr>
+        <w:rPr>
+          <w:lang w:val="en-US"/>
+        </w:rPr>
+      </w:pPr>
+      <w:r>
+        <w:rPr>
+          <w:lang w:val="en-US"/>
+        </w:rPr>
+        <w:t>Şimdi de oop’nin en önemli yapıalrından biri olan inheritance(kalıtım</w:t>
+      </w:r>
+      <w:r>
+        <w:rPr>
+          <w:lang w:val="en-US"/>
+        </w:rPr>
+        <w:t>) konusuna giriş yapalım. İnheritance eğer bir sınıf başka bir sınıfın alt sınıfı oluyorsa(kediler memeli sınıfının altıdır aynı şekilde memeli sınıfı da hayvanlar sınıfının-aleminin bir alt sınıfıdır)</w:t>
+      </w:r>
+      <w:r>
+        <w:rPr>
+          <w:lang w:val="en-US"/>
+        </w:rPr>
+        <w:t xml:space="preserve"> alt sınıf üst sınıftan miras alıyor anlamına gelmektedir. Burada özellik aktaran sınıf(üst sınıf) parent class-super class diye adlandırılabilir. Özellik alan sınıf ise(alt sınıf) child class-subclass şeklinde adlandırılabilir. Eğer bir sınıf özellik aktarıyorsa sınıf tanımalması alttaki gibi olmalıdır ve aktardığı özellik ve metodlarda aynı şekilde alttaki gibi yazırlı</w:t>
+      </w:r>
+    </w:p>
+    <w:p>
+      <w:pPr>
+        <w:rPr>
+          <w:lang w:val="en-US"/>
+        </w:rPr>
+      </w:pPr>
+      <w:r>
+        <w:rPr>
+          <w:lang w:val="en-US"/>
+        </w:rPr>
+        <w:drawing>
+          <wp:inline distT="0" distB="0" distL="0" distR="0" wp14:anchorId="447EDAC6" wp14:editId="37851E92">
+            <wp:extent cx="2575560" cy="1270804"/>
+            <wp:effectExtent l="0" t="0" r="0" b="5715"/>
+            <wp:docPr id="832925789" name="Resim 1"/>
+            <wp:cNvGraphicFramePr>
+              <a:graphicFrameLocks xmlns:a="http://schemas.openxmlformats.org/drawingml/2006/main" noChangeAspect="1"/>
+            </wp:cNvGraphicFramePr>
+            <a:graphic xmlns:a="http://schemas.openxmlformats.org/drawingml/2006/main">
+              <a:graphicData uri="http://schemas.openxmlformats.org/drawingml/2006/picture">
+                <pic:pic xmlns:pic="http://schemas.openxmlformats.org/drawingml/2006/picture">
+                  <pic:nvPicPr>
+                    <pic:cNvPr id="832925789" name=""/>
+                    <pic:cNvPicPr/>
+                  </pic:nvPicPr>
+                  <pic:blipFill>
+                    <a:blip r:embed="rId18"/>
+                    <a:stretch>
+                      <a:fillRect/>
+                    </a:stretch>
+                  </pic:blipFill>
+                  <pic:spPr>
+                    <a:xfrm>
+                      <a:off x="0" y="0"/>
+                      <a:ext cx="2591895" cy="1278864"/>
+                    </a:xfrm>
+                    <a:prstGeom prst="rect">
+                      <a:avLst/>
+                    </a:prstGeom>
+                  </pic:spPr>
+                </pic:pic>
+              </a:graphicData>
+            </a:graphic>
+          </wp:inline>
+        </w:drawing>
+      </w:r>
+    </w:p>
+    <w:p>
+      <w:r>
+        <w:rPr>
+          <w:lang w:val="en-US"/>
+        </w:rPr>
+        <w:lastRenderedPageBreak/>
+        <w:t xml:space="preserve">Miras alan sınıf ise tanımlamasında </w:t>
+      </w:r>
+      <w:r>
+        <w:rPr>
+          <w:lang w:val="en-US"/>
+        </w:rPr>
+        <w:t>alttaki gibi yamalıdır ve eğer bu örnekte olduğu gibi miras aldığı bir özelliği ya da metodu kendisi override(üstüne yazma) etmezse o zaman miraas aldığı sınıftaki değerleri alır otomatikmen.</w:t>
+      </w:r>
+      <w:r>
+        <w:t xml:space="preserve"> </w:t>
+      </w:r>
+      <w:r>
+        <w:rPr>
+          <w:lang w:val="en-US"/>
+        </w:rPr>
+        <w:drawing>
+          <wp:inline distT="0" distB="0" distL="0" distR="0" wp14:anchorId="47CF7B1C" wp14:editId="7DB2AB59">
+            <wp:extent cx="5067739" cy="1348857"/>
+            <wp:effectExtent l="0" t="0" r="0" b="3810"/>
+            <wp:docPr id="2081474200" name="Resim 1"/>
+            <wp:cNvGraphicFramePr>
+              <a:graphicFrameLocks xmlns:a="http://schemas.openxmlformats.org/drawingml/2006/main" noChangeAspect="1"/>
+            </wp:cNvGraphicFramePr>
+            <a:graphic xmlns:a="http://schemas.openxmlformats.org/drawingml/2006/main">
+              <a:graphicData uri="http://schemas.openxmlformats.org/drawingml/2006/picture">
+                <pic:pic xmlns:pic="http://schemas.openxmlformats.org/drawingml/2006/picture">
+                  <pic:nvPicPr>
+                    <pic:cNvPr id="2081474200" name=""/>
+                    <pic:cNvPicPr/>
+                  </pic:nvPicPr>
+                  <pic:blipFill>
+                    <a:blip r:embed="rId19"/>
+                    <a:stretch>
+                      <a:fillRect/>
+                    </a:stretch>
+                  </pic:blipFill>
+                  <pic:spPr>
+                    <a:xfrm>
+                      <a:off x="0" y="0"/>
+                      <a:ext cx="5067739" cy="1348857"/>
+                    </a:xfrm>
+                    <a:prstGeom prst="rect">
+                      <a:avLst/>
+                    </a:prstGeom>
+                  </pic:spPr>
+                </pic:pic>
+              </a:graphicData>
+            </a:graphic>
+          </wp:inline>
+        </w:drawing>
+      </w:r>
+    </w:p>
+    <w:p>
+      <w:r>
+        <w:t>Alt tarafta da miras alan sınıfların miras aldıkları özellikleri nasıl overide et</w:t>
+      </w:r>
+      <w:r>
+        <w:t>tikleri örneği görülmektedir.Burada sınıf tanımlamasında sınıf isminden sonra parantez kullanılması önemli bir detaydır.Eğer metod üst sınıfın metodunu kullanmak isterse override etmese de olabileceği gibi isterse de override kısmında super.metod() şekliyle miras aldığı sınıftaki o metodu da çağırabilir. Burada super kelimesi parent classı temsil eder.</w:t>
+      </w:r>
+    </w:p>
+    <w:p>
+      <w:pPr>
+        <w:rPr>
+          <w:lang w:val="en-US"/>
+        </w:rPr>
+      </w:pPr>
+      <w:r>
+        <w:rPr>
+          <w:lang w:val="en-US"/>
+        </w:rPr>
+        <w:drawing>
+          <wp:inline distT="0" distB="0" distL="0" distR="0" wp14:anchorId="461986EA" wp14:editId="3A9B0AD3">
+            <wp:extent cx="5181600" cy="1545570"/>
+            <wp:effectExtent l="0" t="0" r="0" b="0"/>
+            <wp:docPr id="51590021" name="Resim 1"/>
+            <wp:cNvGraphicFramePr>
+              <a:graphicFrameLocks xmlns:a="http://schemas.openxmlformats.org/drawingml/2006/main" noChangeAspect="1"/>
+            </wp:cNvGraphicFramePr>
+            <a:graphic xmlns:a="http://schemas.openxmlformats.org/drawingml/2006/main">
+              <a:graphicData uri="http://schemas.openxmlformats.org/drawingml/2006/picture">
+                <pic:pic xmlns:pic="http://schemas.openxmlformats.org/drawingml/2006/picture">
+                  <pic:nvPicPr>
+                    <pic:cNvPr id="51590021" name=""/>
+                    <pic:cNvPicPr/>
+                  </pic:nvPicPr>
+                  <pic:blipFill>
+                    <a:blip r:embed="rId20"/>
+                    <a:stretch>
+                      <a:fillRect/>
+                    </a:stretch>
+                  </pic:blipFill>
+                  <pic:spPr>
+                    <a:xfrm>
+                      <a:off x="0" y="0"/>
+                      <a:ext cx="5189378" cy="1547890"/>
+                    </a:xfrm>
+                    <a:prstGeom prst="rect">
+                      <a:avLst/>
+                    </a:prstGeom>
+                  </pic:spPr>
+                </pic:pic>
+              </a:graphicData>
+            </a:graphic>
+          </wp:inline>
+        </w:drawing>
+      </w:r>
+    </w:p>
+    <w:p>
+      <w:pPr>
+        <w:rPr>
+          <w:lang w:val="en-US"/>
+        </w:rPr>
+      </w:pPr>
+      <w:r>
+        <w:rPr>
+          <w:lang w:val="en-US"/>
+        </w:rPr>
+        <w:t xml:space="preserve">Inheritance ile alakalı çok önemli bir özellik de her sınıf sadece </w:t>
+      </w:r>
+      <w:r>
+        <w:rPr>
+          <w:lang w:val="en-US"/>
+        </w:rPr>
+        <w:t>tek bir sınıfı miras alabilir.</w:t>
+      </w:r>
+    </w:p>
+    <w:p>
+      <w:pPr>
+        <w:rPr>
+          <w:lang w:val="de-DE"/>
+        </w:rPr>
+      </w:pPr>
+      <w:r>
+        <w:rPr>
+          <w:lang w:val="en-US"/>
+        </w:rPr>
+        <w:t xml:space="preserve">Inheritance ile alakalı bazı durumlar söz konusudur. </w:t>
+      </w:r>
+      <w:r>
+        <w:rPr>
+          <w:lang w:val="de-DE"/>
+        </w:rPr>
+        <w:t>Bunlar mesela tip kontrolü o</w:t>
+      </w:r>
+      <w:r>
+        <w:rPr>
+          <w:lang w:val="de-DE"/>
+        </w:rPr>
+        <w:t xml:space="preserve">layıdır. Tip kontrolü bir objenin bir sınıftan olup olmadığını bulmamıza olanak sağlayan bir kontroldür. </w:t>
+      </w:r>
+      <w:r>
+        <w:rPr>
+          <w:lang w:val="de-DE"/>
+        </w:rPr>
+        <w:t>Is kelimesi ile yapılır.Diğer dillerin bir çoğunda instanceof yapısı kullanı</w:t>
+      </w:r>
+      <w:r>
+        <w:rPr>
+          <w:lang w:val="de-DE"/>
+        </w:rPr>
+        <w:t>lır.</w:t>
+      </w:r>
+    </w:p>
+    <w:p>
+      <w:pPr>
+        <w:rPr>
+          <w:lang w:val="de-DE"/>
+        </w:rPr>
+      </w:pPr>
+      <w:r>
+        <w:rPr>
+          <w:lang w:val="de-DE"/>
+        </w:rPr>
+        <w:drawing>
+          <wp:inline distT="0" distB="0" distL="0" distR="0" wp14:anchorId="2E82B8D8" wp14:editId="7A0A23FC">
+            <wp:extent cx="3233567" cy="3040380"/>
+            <wp:effectExtent l="0" t="0" r="5080" b="7620"/>
+            <wp:docPr id="449320167" name="Resim 1"/>
+            <wp:cNvGraphicFramePr>
+              <a:graphicFrameLocks xmlns:a="http://schemas.openxmlformats.org/drawingml/2006/main" noChangeAspect="1"/>
+            </wp:cNvGraphicFramePr>
+            <a:graphic xmlns:a="http://schemas.openxmlformats.org/drawingml/2006/main">
+              <a:graphicData uri="http://schemas.openxmlformats.org/drawingml/2006/picture">
+                <pic:pic xmlns:pic="http://schemas.openxmlformats.org/drawingml/2006/picture">
+                  <pic:nvPicPr>
+                    <pic:cNvPr id="449320167" name=""/>
+                    <pic:cNvPicPr/>
+                  </pic:nvPicPr>
+                  <pic:blipFill>
+                    <a:blip r:embed="rId21"/>
+                    <a:stretch>
+                      <a:fillRect/>
+                    </a:stretch>
+                  </pic:blipFill>
+                  <pic:spPr>
+                    <a:xfrm>
+                      <a:off x="0" y="0"/>
+                      <a:ext cx="3242804" cy="3049066"/>
+                    </a:xfrm>
+                    <a:prstGeom prst="rect">
+                      <a:avLst/>
+                    </a:prstGeom>
+                  </pic:spPr>
+                </pic:pic>
+              </a:graphicData>
+            </a:graphic>
+          </wp:inline>
+        </w:drawing>
+      </w:r>
+      <w:r>
+        <w:rPr>
+          <w:lang w:val="de-DE"/>
+        </w:rPr>
+        <w:t xml:space="preserve"> </w:t>
+      </w:r>
+    </w:p>
+    <w:p>
+      <w:pPr>
+        <w:rPr>
+          <w:lang w:val="en-US"/>
+        </w:rPr>
+      </w:pPr>
+      <w:r>
+        <w:rPr>
+          <w:lang w:val="en-US"/>
+        </w:rPr>
+        <w:lastRenderedPageBreak/>
+        <w:t>Bir diğer olayda upcasting(.ok kullanılmaz) ve do</w:t>
+      </w:r>
+      <w:r>
+        <w:rPr>
+          <w:lang w:val="en-US"/>
+        </w:rPr>
+        <w:t>wncasting işlemeridir. Upcasting bir nesneyikullanrak üst sınıfından bir nesne oluşturma işlemidir. Bu genelde problemlere yol açabildiği için(alt sınıfa ait bir özelliğin üst sınıfta mevcut olmaması durumunda yok olması gibi) kullanılmaz. Downcastin ise üst sınıftan alt sınıf nesnesi oluştırulması işelmidir bunu as keyword kullanıalrak ypaılır.</w:t>
+      </w:r>
+    </w:p>
+    <w:p>
+      <w:pPr>
+        <w:rPr>
+          <w:lang w:val="en-US"/>
+        </w:rPr>
+      </w:pPr>
+      <w:r>
+        <w:rPr>
+          <w:lang w:val="en-US"/>
+        </w:rPr>
+        <w:drawing>
+          <wp:inline distT="0" distB="0" distL="0" distR="0" wp14:anchorId="09B78E82" wp14:editId="61E2BB42">
+            <wp:extent cx="3086367" cy="1028789"/>
+            <wp:effectExtent l="0" t="0" r="0" b="0"/>
+            <wp:docPr id="1128217783" name="Resim 1"/>
+            <wp:cNvGraphicFramePr>
+              <a:graphicFrameLocks xmlns:a="http://schemas.openxmlformats.org/drawingml/2006/main" noChangeAspect="1"/>
+            </wp:cNvGraphicFramePr>
+            <a:graphic xmlns:a="http://schemas.openxmlformats.org/drawingml/2006/main">
+              <a:graphicData uri="http://schemas.openxmlformats.org/drawingml/2006/picture">
+                <pic:pic xmlns:pic="http://schemas.openxmlformats.org/drawingml/2006/picture">
+                  <pic:nvPicPr>
+                    <pic:cNvPr id="1128217783" name=""/>
+                    <pic:cNvPicPr/>
+                  </pic:nvPicPr>
+                  <pic:blipFill>
+                    <a:blip r:embed="rId22"/>
+                    <a:stretch>
+                      <a:fillRect/>
+                    </a:stretch>
+                  </pic:blipFill>
+                  <pic:spPr>
+                    <a:xfrm>
+                      <a:off x="0" y="0"/>
+                      <a:ext cx="3086367" cy="1028789"/>
+                    </a:xfrm>
+                    <a:prstGeom prst="rect">
+                      <a:avLst/>
+                    </a:prstGeom>
+                  </pic:spPr>
+                </pic:pic>
+              </a:graphicData>
+            </a:graphic>
+          </wp:inline>
+        </w:drawing>
+      </w:r>
+    </w:p>
+    <w:p>
+      <w:pPr>
+        <w:rPr>
+          <w:lang w:val="en-US"/>
+        </w:rPr>
+      </w:pPr>
+      <w:r>
+        <w:rPr>
+          <w:lang w:val="en-US"/>
+        </w:rPr>
+        <w:t>Özellikle mobil uygulama geliştirme dillerinde rastlanılan Nullable/Null/Safety gibi ifadelerle</w:t>
+      </w:r>
+      <w:r>
+        <w:rPr>
+          <w:lang w:val="en-US"/>
+        </w:rPr>
+        <w:t xml:space="preserve"> analtılan bir kontrol durumu vardur. Bu bir ifadenin null-NaN-nil olup olmamasının yani boş bir ifade mi yoksa bir içeriği var mı yok mu bunun kontrolünün sağlandığı bir yapıdrı. </w:t>
+      </w:r>
+      <w:r>
+        <w:rPr>
+          <w:lang w:val="en-US"/>
+        </w:rPr>
+        <w:t>Genelde programlarımız bu null olayının doğru bir şekilde kontrol edi</w:t>
+      </w:r>
+      <w:r>
+        <w:rPr>
+          <w:lang w:val="en-US"/>
+        </w:rPr>
+        <w:t>lmemsinden kaynklı olarak çökerler ve biz doğru null kontrolleri ile programlarımızın çökmesinin önüne geçebiliriz. Bunu sağlamanın farklı yolları vardır.</w:t>
+      </w:r>
+    </w:p>
+    <w:p>
+      <w:pPr>
+        <w:rPr>
+          <w:lang w:val="en-US"/>
+        </w:rPr>
+      </w:pPr>
+      <w:r>
+        <w:rPr>
+          <w:lang w:val="en-US"/>
+        </w:rPr>
+        <w:drawing>
+          <wp:inline distT="0" distB="0" distL="0" distR="0" wp14:anchorId="5C2D79C7" wp14:editId="57A5B224">
+            <wp:extent cx="5197290" cy="5471634"/>
+            <wp:effectExtent l="0" t="0" r="3810" b="0"/>
+            <wp:docPr id="1799553436" name="Resim 1"/>
+            <wp:cNvGraphicFramePr>
+              <a:graphicFrameLocks xmlns:a="http://schemas.openxmlformats.org/drawingml/2006/main" noChangeAspect="1"/>
+            </wp:cNvGraphicFramePr>
+            <a:graphic xmlns:a="http://schemas.openxmlformats.org/drawingml/2006/main">
+              <a:graphicData uri="http://schemas.openxmlformats.org/drawingml/2006/picture">
+                <pic:pic xmlns:pic="http://schemas.openxmlformats.org/drawingml/2006/picture">
+                  <pic:nvPicPr>
+                    <pic:cNvPr id="1799553436" name=""/>
+                    <pic:cNvPicPr/>
+                  </pic:nvPicPr>
+                  <pic:blipFill>
+                    <a:blip r:embed="rId23"/>
+                    <a:stretch>
+                      <a:fillRect/>
+                    </a:stretch>
+                  </pic:blipFill>
+                  <pic:spPr>
+                    <a:xfrm>
+                      <a:off x="0" y="0"/>
+                      <a:ext cx="5197290" cy="5471634"/>
+                    </a:xfrm>
+                    <a:prstGeom prst="rect">
+                      <a:avLst/>
+                    </a:prstGeom>
+                  </pic:spPr>
+                </pic:pic>
+              </a:graphicData>
+            </a:graphic>
+          </wp:inline>
+        </w:drawing>
+      </w:r>
+    </w:p>
+    <w:p>
+      <w:pPr>
+        <w:rPr>
+          <w:lang w:val="en-US"/>
+        </w:rPr>
+      </w:pPr>
+      <w:r>
+        <w:rPr>
+          <w:lang w:val="en-US"/>
+        </w:rPr>
+        <w:lastRenderedPageBreak/>
+        <w:t>Bir ifadeye null koymadan daha sonra değer atayabilmek için lateinit ifadesinin kullanırız. Bu primitive(Int,Double…) tiplerle kullanılamaz. String gibi tiplerle kullanılabilir. Kullanımı şu şekildedir.</w:t>
+      </w:r>
+    </w:p>
+    <w:p>
+      <w:pPr>
+        <w:rPr>
+          <w:lang w:val="en-US"/>
+        </w:rPr>
+      </w:pPr>
+      <w:r>
+        <w:rPr>
+          <w:lang w:val="en-US"/>
+        </w:rPr>
+        <w:drawing>
+          <wp:inline distT="0" distB="0" distL="0" distR="0" wp14:anchorId="5ADDC3AA" wp14:editId="08A83790">
+            <wp:extent cx="4823878" cy="3139712"/>
+            <wp:effectExtent l="0" t="0" r="0" b="3810"/>
+            <wp:docPr id="908861528" name="Resim 1"/>
+            <wp:cNvGraphicFramePr>
+              <a:graphicFrameLocks xmlns:a="http://schemas.openxmlformats.org/drawingml/2006/main" noChangeAspect="1"/>
+            </wp:cNvGraphicFramePr>
+            <a:graphic xmlns:a="http://schemas.openxmlformats.org/drawingml/2006/main">
+              <a:graphicData uri="http://schemas.openxmlformats.org/drawingml/2006/picture">
+                <pic:pic xmlns:pic="http://schemas.openxmlformats.org/drawingml/2006/picture">
+                  <pic:nvPicPr>
+                    <pic:cNvPr id="908861528" name=""/>
+                    <pic:cNvPicPr/>
+                  </pic:nvPicPr>
+                  <pic:blipFill>
+                    <a:blip r:embed="rId24"/>
+                    <a:stretch>
+                      <a:fillRect/>
+                    </a:stretch>
+                  </pic:blipFill>
+                  <pic:spPr>
+                    <a:xfrm>
+                      <a:off x="0" y="0"/>
+                      <a:ext cx="4823878" cy="3139712"/>
+                    </a:xfrm>
+                    <a:prstGeom prst="rect">
+                      <a:avLst/>
+                    </a:prstGeom>
+                  </pic:spPr>
+                </pic:pic>
+              </a:graphicData>
+            </a:graphic>
+          </wp:inline>
+        </w:drawing>
+      </w:r>
+    </w:p>
+    <w:p>
+      <w:pPr>
+        <w:rPr>
+          <w:lang w:val="en-US"/>
+        </w:rPr>
+      </w:pPr>
+      <w:r>
+        <w:rPr>
+          <w:lang w:val="en-US"/>
+        </w:rPr>
+        <w:t>Inheritance benzer ama bazı kritik farklıllıkları olan bir diğer konuda interface konusud</w:t>
+      </w:r>
+      <w:r>
+        <w:rPr>
+          <w:lang w:val="en-US"/>
+        </w:rPr>
+        <w:t>r. Interfaceler sınıflar için arayüzler oluştururlar ve içeriğinde sadece metodların ve özelliklerin tanımlamalarını içerirler. Ve bir sınıf bir interfacei implement ettiği takdirde onun tüm metodlarını ve özelliklerini implement etmek zorundadır. Bir sınıf birden fazla interface sahip olabilir.</w:t>
+      </w:r>
+    </w:p>
+    <w:p>
+      <w:pPr>
+        <w:rPr>
+          <w:lang w:val="en-US"/>
+        </w:rPr>
+      </w:pPr>
+      <w:r>
+        <w:rPr>
+          <w:lang w:val="en-US"/>
+        </w:rPr>
+        <w:drawing>
+          <wp:inline distT="0" distB="0" distL="0" distR="0" wp14:anchorId="751B0CC2" wp14:editId="5AE899F0">
+            <wp:extent cx="5760720" cy="3818890"/>
+            <wp:effectExtent l="0" t="0" r="0" b="0"/>
+            <wp:docPr id="844213421" name="Resim 1"/>
+            <wp:cNvGraphicFramePr>
+              <a:graphicFrameLocks xmlns:a="http://schemas.openxmlformats.org/drawingml/2006/main" noChangeAspect="1"/>
+            </wp:cNvGraphicFramePr>
+            <a:graphic xmlns:a="http://schemas.openxmlformats.org/drawingml/2006/main">
+              <a:graphicData uri="http://schemas.openxmlformats.org/drawingml/2006/picture">
+                <pic:pic xmlns:pic="http://schemas.openxmlformats.org/drawingml/2006/picture">
+                  <pic:nvPicPr>
+                    <pic:cNvPr id="844213421" name=""/>
+                    <pic:cNvPicPr/>
+                  </pic:nvPicPr>
+                  <pic:blipFill>
+                    <a:blip r:embed="rId25"/>
+                    <a:stretch>
+                      <a:fillRect/>
+                    </a:stretch>
+                  </pic:blipFill>
+                  <pic:spPr>
+                    <a:xfrm>
+                      <a:off x="0" y="0"/>
+                      <a:ext cx="5760720" cy="3818890"/>
+                    </a:xfrm>
+                    <a:prstGeom prst="rect">
+                      <a:avLst/>
+                    </a:prstGeom>
+                  </pic:spPr>
+                </pic:pic>
+              </a:graphicData>
+            </a:graphic>
+          </wp:inline>
+        </w:drawing>
+      </w:r>
+    </w:p>
+    <w:p>
+      <w:pPr>
+        <w:rPr>
+          <w:lang w:val="en-US"/>
+        </w:rPr>
+      </w:pPr>
+      <w:r>
+        <w:rPr>
+          <w:lang w:val="en-US"/>
+        </w:rPr>
+        <w:lastRenderedPageBreak/>
+        <w:t>Şimdi de bir diğer önemli konumuz olan veri yapılarına g</w:t>
+      </w:r>
+      <w:r>
+        <w:rPr>
+          <w:lang w:val="en-US"/>
+        </w:rPr>
+        <w:t>iriş yapalım</w:t>
+      </w:r>
+      <w:r>
+        <w:rPr>
+          <w:lang w:val="en-US"/>
+        </w:rPr>
+        <w:t>(Collections da diyeibliriz)</w:t>
+      </w:r>
+      <w:r>
+        <w:rPr>
+          <w:lang w:val="en-US"/>
+        </w:rPr>
+        <w:t xml:space="preserve">. Veri yapıları bir gurup değişkeni veriyi (aynı tür)bir arada tutabilmemize olanak sağlayan yapılardır.Bunlardan en çpk kullanılanı ArryaListtir, diğerleri ise </w:t>
+      </w:r>
+      <w:r>
+        <w:rPr>
+          <w:lang w:val="en-US"/>
+        </w:rPr>
+        <w:t>HashSet ve HashMaptir.</w:t>
+      </w:r>
+    </w:p>
+    <w:p>
+      <w:pPr>
+        <w:rPr>
+          <w:lang w:val="de-DE"/>
+        </w:rPr>
+      </w:pPr>
+      <w:r>
+        <w:rPr>
+          <w:lang w:val="en-US"/>
+        </w:rPr>
+        <w:t>HashSet belli bir türdeki değişkenleri bir arada tutm</w:t>
+      </w:r>
+      <w:r>
+        <w:rPr>
+          <w:lang w:val="en-US"/>
+        </w:rPr>
+        <w:t xml:space="preserve">amıza olanak sğalayan ve bunalr üzerinde işlemler yapmamıza da izin veren bir veri yapısıdır. Temel özelliği bunları rastgele tutması ve eklediğimiz sırayla tutmamasıdır. </w:t>
+      </w:r>
+      <w:r>
+        <w:rPr>
+          <w:lang w:val="en-US"/>
+        </w:rPr>
+        <w:t>Bu yapı genelde müzik listelerinden rastgele oynatma vb işlemler için kullanılabiliecek</w:t>
+      </w:r>
+      <w:r>
+        <w:rPr>
+          <w:lang w:val="en-US"/>
+        </w:rPr>
+        <w:t xml:space="preserve"> bir yapıdır. </w:t>
+      </w:r>
+      <w:r>
+        <w:rPr>
+          <w:lang w:val="de-DE"/>
+        </w:rPr>
+        <w:t>ArrayListin bir çok özelliğine ve metoduna bu da sahiptir. Fakat index olatı ve sıra olayı yoktur ve her bir değerden listede sa</w:t>
+      </w:r>
+      <w:r>
+        <w:rPr>
+          <w:lang w:val="de-DE"/>
+        </w:rPr>
+        <w:t>dce bir tane bulunabilir</w:t>
+      </w:r>
+    </w:p>
+    <w:p>
+      <w:pPr>
+        <w:rPr>
+          <w:lang w:val="de-DE"/>
+        </w:rPr>
+      </w:pPr>
+      <w:r>
+        <w:rPr>
+          <w:lang w:val="de-DE"/>
+        </w:rPr>
+        <w:drawing>
+          <wp:inline distT="0" distB="0" distL="0" distR="0" wp14:anchorId="070FEBB7" wp14:editId="08D29045">
+            <wp:extent cx="5486875" cy="2804403"/>
+            <wp:effectExtent l="0" t="0" r="0" b="0"/>
+            <wp:docPr id="1674590247" name="Resim 1"/>
+            <wp:cNvGraphicFramePr>
+              <a:graphicFrameLocks xmlns:a="http://schemas.openxmlformats.org/drawingml/2006/main" noChangeAspect="1"/>
+            </wp:cNvGraphicFramePr>
+            <a:graphic xmlns:a="http://schemas.openxmlformats.org/drawingml/2006/main">
+              <a:graphicData uri="http://schemas.openxmlformats.org/drawingml/2006/picture">
+                <pic:pic xmlns:pic="http://schemas.openxmlformats.org/drawingml/2006/picture">
+                  <pic:nvPicPr>
+                    <pic:cNvPr id="1674590247" name=""/>
+                    <pic:cNvPicPr/>
+                  </pic:nvPicPr>
+                  <pic:blipFill>
+                    <a:blip r:embed="rId26"/>
+                    <a:stretch>
+                      <a:fillRect/>
+                    </a:stretch>
+                  </pic:blipFill>
+                  <pic:spPr>
+                    <a:xfrm>
+                      <a:off x="0" y="0"/>
+                      <a:ext cx="5486875" cy="2804403"/>
+                    </a:xfrm>
+                    <a:prstGeom prst="rect">
+                      <a:avLst/>
+                    </a:prstGeom>
+                  </pic:spPr>
+                </pic:pic>
+              </a:graphicData>
+            </a:graphic>
+          </wp:inline>
+        </w:drawing>
+      </w:r>
+    </w:p>
+    <w:p>
+      <w:pPr>
+        <w:rPr>
+          <w:lang w:val="de-DE"/>
+        </w:rPr>
+      </w:pPr>
+      <w:r>
+        <w:rPr>
+          <w:lang w:val="de-DE"/>
+        </w:rPr>
+        <w:t xml:space="preserve">HashMap ise index yerine anahtar-değer(key-value) yapısı ile çalışıp bir anahtar </w:t>
+      </w:r>
+      <w:r>
+        <w:rPr>
+          <w:lang w:val="de-DE"/>
+        </w:rPr>
+        <w:t>dğeişken ile onun karşılık geldiği değere erişim onun üzerinde değişiklikler vs yapmamıza olanak veren yapıdır.</w:t>
+      </w:r>
+      <w:r>
+        <w:rPr>
+          <w:lang w:val="de-DE"/>
+        </w:rPr>
+        <w:t xml:space="preserve"> </w:t>
+      </w:r>
+      <w:r>
+        <w:rPr>
+          <w:lang w:val="de-DE"/>
+        </w:rPr>
+        <w:t>Genellikle internet tabanlı işlerde kullanılır</w:t>
+      </w:r>
+      <w:r>
+        <w:rPr>
+          <w:lang w:val="de-DE"/>
+        </w:rPr>
+        <w:drawing>
+          <wp:inline distT="0" distB="0" distL="0" distR="0" wp14:anchorId="0ED3CAAA" wp14:editId="0D4F255E">
+            <wp:extent cx="5760720" cy="3173730"/>
+            <wp:effectExtent l="0" t="0" r="0" b="7620"/>
+            <wp:docPr id="1251088690" name="Resim 1"/>
+            <wp:cNvGraphicFramePr>
+              <a:graphicFrameLocks xmlns:a="http://schemas.openxmlformats.org/drawingml/2006/main" noChangeAspect="1"/>
+            </wp:cNvGraphicFramePr>
+            <a:graphic xmlns:a="http://schemas.openxmlformats.org/drawingml/2006/main">
+              <a:graphicData uri="http://schemas.openxmlformats.org/drawingml/2006/picture">
+                <pic:pic xmlns:pic="http://schemas.openxmlformats.org/drawingml/2006/picture">
+                  <pic:nvPicPr>
+                    <pic:cNvPr id="1251088690" name=""/>
+                    <pic:cNvPicPr/>
+                  </pic:nvPicPr>
+                  <pic:blipFill>
+                    <a:blip r:embed="rId27"/>
+                    <a:stretch>
+                      <a:fillRect/>
+                    </a:stretch>
+                  </pic:blipFill>
+                  <pic:spPr>
+                    <a:xfrm>
+                      <a:off x="0" y="0"/>
+                      <a:ext cx="5760720" cy="3173730"/>
+                    </a:xfrm>
+                    <a:prstGeom prst="rect">
+                      <a:avLst/>
+                    </a:prstGeom>
+                  </pic:spPr>
+                </pic:pic>
+              </a:graphicData>
+            </a:graphic>
+          </wp:inline>
+        </w:drawing>
+      </w:r>
+    </w:p>
+    <w:p>
+      <w:pPr>
+        <w:rPr>
+          <w:lang w:val="de-DE"/>
+        </w:rPr>
+      </w:pPr>
+    </w:p>
+    <w:p>
+      <w:pPr>
+        <w:rPr>
+          <w:lang w:val="de-DE"/>
+        </w:rPr>
+      </w:pPr>
+      <w:r>
+        <w:rPr>
+          <w:lang w:val="de-DE"/>
+        </w:rPr>
+        <w:lastRenderedPageBreak/>
+        <w:t>ArrayList ise index mantığı ile çalışan, içeriğinde ay</w:t>
+      </w:r>
+      <w:r>
+        <w:rPr>
+          <w:lang w:val="de-DE"/>
+        </w:rPr>
+        <w:t>nı ögeden birden fazla bulunmasına olanak sağlayan, eklendiği sırada elemanları tutan bir yapıdır.</w:t>
+      </w:r>
+      <w:r>
+        <w:rPr>
+          <w:lang w:val="de-DE"/>
+        </w:rPr>
+        <w:t>İçeriğinde bulunanan metodlar ile elemanları üzerinde çok çeşitli oynamalar yapabilmemize olanak sağlayan bir yapırıdr.Sıralama işlemleri yapmamıza(herhangibir özelliğe göre artan ya da azalan şekilde) olanak sağlayan metodları da vardır. Yine aynı şekilde özellik bazlı filtrelemeye olanak veren metodları da içeriğinde barındırır.</w:t>
+      </w:r>
+    </w:p>
+    <w:p>
+      <w:pPr>
+        <w:rPr>
+          <w:lang w:val="de-DE"/>
+        </w:rPr>
+      </w:pPr>
+      <w:r>
+        <w:rPr>
+          <w:lang w:val="de-DE"/>
+        </w:rPr>
+        <w:drawing>
+          <wp:inline distT="0" distB="0" distL="0" distR="0" wp14:anchorId="3423C071" wp14:editId="06122827">
+            <wp:extent cx="3992880" cy="2592703"/>
+            <wp:effectExtent l="0" t="0" r="7620" b="0"/>
+            <wp:docPr id="2127032289" name="Resim 1"/>
+            <wp:cNvGraphicFramePr>
+              <a:graphicFrameLocks xmlns:a="http://schemas.openxmlformats.org/drawingml/2006/main" noChangeAspect="1"/>
+            </wp:cNvGraphicFramePr>
+            <a:graphic xmlns:a="http://schemas.openxmlformats.org/drawingml/2006/main">
+              <a:graphicData uri="http://schemas.openxmlformats.org/drawingml/2006/picture">
+                <pic:pic xmlns:pic="http://schemas.openxmlformats.org/drawingml/2006/picture">
+                  <pic:nvPicPr>
+                    <pic:cNvPr id="2127032289" name=""/>
+                    <pic:cNvPicPr/>
+                  </pic:nvPicPr>
+                  <pic:blipFill>
+                    <a:blip r:embed="rId28"/>
+                    <a:stretch>
+                      <a:fillRect/>
+                    </a:stretch>
+                  </pic:blipFill>
+                  <pic:spPr>
+                    <a:xfrm>
+                      <a:off x="0" y="0"/>
+                      <a:ext cx="3997201" cy="2595509"/>
+                    </a:xfrm>
+                    <a:prstGeom prst="rect">
+                      <a:avLst/>
+                    </a:prstGeom>
+                  </pic:spPr>
+                </pic:pic>
+              </a:graphicData>
+            </a:graphic>
+          </wp:inline>
+        </w:drawing>
+      </w:r>
+    </w:p>
+    <w:p>
+      <w:pPr>
+        <w:rPr>
+          <w:lang w:val="de-DE"/>
+        </w:rPr>
+      </w:pPr>
+      <w:r>
+        <w:rPr>
+          <w:lang w:val="de-DE"/>
+        </w:rPr>
+        <w:drawing>
+          <wp:inline distT="0" distB="0" distL="0" distR="0" wp14:anchorId="4A4C2EAE" wp14:editId="4D24DA5B">
+            <wp:extent cx="4564268" cy="4343400"/>
+            <wp:effectExtent l="0" t="0" r="8255" b="0"/>
+            <wp:docPr id="1431238196" name="Resim 1"/>
+            <wp:cNvGraphicFramePr>
+              <a:graphicFrameLocks xmlns:a="http://schemas.openxmlformats.org/drawingml/2006/main" noChangeAspect="1"/>
+            </wp:cNvGraphicFramePr>
+            <a:graphic xmlns:a="http://schemas.openxmlformats.org/drawingml/2006/main">
+              <a:graphicData uri="http://schemas.openxmlformats.org/drawingml/2006/picture">
+                <pic:pic xmlns:pic="http://schemas.openxmlformats.org/drawingml/2006/picture">
+                  <pic:nvPicPr>
+                    <pic:cNvPr id="1431238196" name=""/>
+                    <pic:cNvPicPr/>
+                  </pic:nvPicPr>
+                  <pic:blipFill>
+                    <a:blip r:embed="rId29"/>
+                    <a:stretch>
+                      <a:fillRect/>
+                    </a:stretch>
+                  </pic:blipFill>
+                  <pic:spPr>
+                    <a:xfrm>
+                      <a:off x="0" y="0"/>
+                      <a:ext cx="4568055" cy="4347004"/>
+                    </a:xfrm>
+                    <a:prstGeom prst="rect">
+                      <a:avLst/>
+                    </a:prstGeom>
+                  </pic:spPr>
+                </pic:pic>
+              </a:graphicData>
+            </a:graphic>
+          </wp:inline>
+        </w:drawing>
+      </w:r>
+    </w:p>
+    <w:p>
+      <w:pPr>
+        <w:rPr>
+          <w:lang w:val="de-DE"/>
+        </w:rPr>
+      </w:pPr>
+      <w:r>
+        <w:rPr>
+          <w:lang w:val="de-DE"/>
+        </w:rPr>
+        <w:t>Burada özellikle ASC ve DESC terimleri ile it kelimesinin listedeki her bir elemana sırayla referans vermesi kısımları öe</w:t>
+      </w:r>
+      <w:r>
+        <w:rPr>
+          <w:lang w:val="de-DE"/>
+        </w:rPr>
+        <w:t>nmlidir</w:t>
+      </w:r>
+    </w:p>
+    <w:p>
+      <w:pPr>
+        <w:rPr>
+          <w:lang w:val="de-DE"/>
+        </w:rPr>
+      </w:pPr>
+      <w:r>
+        <w:rPr>
+          <w:lang w:val="de-DE"/>
+        </w:rPr>
+        <w:lastRenderedPageBreak/>
+        <w:drawing>
+          <wp:inline distT="0" distB="0" distL="0" distR="0" wp14:anchorId="79849B86" wp14:editId="6F4F5737">
+            <wp:extent cx="5616427" cy="3482642"/>
+            <wp:effectExtent l="0" t="0" r="3810" b="3810"/>
+            <wp:docPr id="401421197" name="Resim 1"/>
+            <wp:cNvGraphicFramePr>
+              <a:graphicFrameLocks xmlns:a="http://schemas.openxmlformats.org/drawingml/2006/main" noChangeAspect="1"/>
+            </wp:cNvGraphicFramePr>
+            <a:graphic xmlns:a="http://schemas.openxmlformats.org/drawingml/2006/main">
+              <a:graphicData uri="http://schemas.openxmlformats.org/drawingml/2006/picture">
+                <pic:pic xmlns:pic="http://schemas.openxmlformats.org/drawingml/2006/picture">
+                  <pic:nvPicPr>
+                    <pic:cNvPr id="401421197" name=""/>
+                    <pic:cNvPicPr/>
+                  </pic:nvPicPr>
+                  <pic:blipFill>
+                    <a:blip r:embed="rId30"/>
+                    <a:stretch>
+                      <a:fillRect/>
+                    </a:stretch>
+                  </pic:blipFill>
+                  <pic:spPr>
+                    <a:xfrm>
+                      <a:off x="0" y="0"/>
+                      <a:ext cx="5616427" cy="3482642"/>
+                    </a:xfrm>
+                    <a:prstGeom prst="rect">
+                      <a:avLst/>
+                    </a:prstGeom>
+                  </pic:spPr>
+                </pic:pic>
+              </a:graphicData>
+            </a:graphic>
+          </wp:inline>
+        </w:drawing>
+      </w:r>
+    </w:p>
+    <w:p>
+      <w:pPr>
+        <w:rPr>
+          <w:lang w:val="de-DE"/>
+        </w:rPr>
+      </w:pPr>
+      <w:r>
+        <w:rPr>
+          <w:lang w:val="de-DE"/>
+        </w:rPr>
+        <w:t>Any tüm sınıfları kapsayan en üst sı</w:t>
+      </w:r>
+      <w:r>
+        <w:rPr>
+          <w:lang w:val="de-DE"/>
+        </w:rPr>
+        <w:t xml:space="preserve">nıftır. </w:t>
+      </w:r>
+      <w:r>
+        <w:rPr>
+          <w:lang w:val="de-DE"/>
+        </w:rPr>
+        <w:t>Java da bunu karşılığı Object sın</w:t>
+      </w:r>
+      <w:r>
+        <w:rPr>
+          <w:lang w:val="de-DE"/>
+        </w:rPr>
+        <w:t>ıfıdır. Ve tüm sınıflar doğrudan ya da dolaylı olarak Any sınıfndan türetilir.</w:t>
+      </w:r>
+    </w:p>
+    <w:p>
+      <w:pPr>
+        <w:rPr>
+          <w:lang w:val="de-DE"/>
+        </w:rPr>
+      </w:pPr>
+      <w:r>
+        <w:rPr>
+          <w:lang w:val="de-DE"/>
+        </w:rPr>
+        <w:t xml:space="preserve">Programlarımızı yaparken bir dieğr önemil konuda exception dediğmiz hata ayıklama işlemidir. </w:t>
+      </w:r>
+      <w:r>
+        <w:rPr>
+          <w:lang w:val="de-DE"/>
+        </w:rPr>
+        <w:t>Try-catch yapısı ile çalışan bu yapı yaptığımız herhangibir işl</w:t>
+      </w:r>
+      <w:r>
+        <w:rPr>
+          <w:lang w:val="de-DE"/>
+        </w:rPr>
+        <w:t>emde bir hata alınması durumunda kodun çökmesini engellemek amacıyla yapılan uyarıları veren bir yapıdır.Exceğtionlar runtime error diye geçer bunlara ek olarak compile error denilen compile etmemize olanak sağlamyan hatalrda mevcuttur</w:t>
+      </w:r>
+    </w:p>
+    <w:p>
+      <w:pPr>
+        <w:rPr>
+          <w:lang w:val="de-DE"/>
+        </w:rPr>
+      </w:pPr>
+      <w:r>
+        <w:rPr>
+          <w:lang w:val="de-DE"/>
+        </w:rPr>
+        <w:drawing>
+          <wp:inline distT="0" distB="0" distL="0" distR="0" wp14:anchorId="5ED9D7D0" wp14:editId="42B90EAE">
+            <wp:extent cx="3108960" cy="2854490"/>
+            <wp:effectExtent l="0" t="0" r="0" b="3175"/>
+            <wp:docPr id="986671075" name="Resim 1" descr="metin, ekran görüntüsü, yazı tipi, sayı, numara içeren bir resim&#10;&#10;Yapay zeka tarafından oluşturulan içerik yanlış olabilir."/>
+            <wp:cNvGraphicFramePr>
+              <a:graphicFrameLocks xmlns:a="http://schemas.openxmlformats.org/drawingml/2006/main" noChangeAspect="1"/>
+            </wp:cNvGraphicFramePr>
+            <a:graphic xmlns:a="http://schemas.openxmlformats.org/drawingml/2006/main">
+              <a:graphicData uri="http://schemas.openxmlformats.org/drawingml/2006/picture">
+                <pic:pic xmlns:pic="http://schemas.openxmlformats.org/drawingml/2006/picture">
+                  <pic:nvPicPr>
+                    <pic:cNvPr id="986671075" name="Resim 1" descr="metin, ekran görüntüsü, yazı tipi, sayı, numara içeren bir resim&#10;&#10;Yapay zeka tarafından oluşturulan içerik yanlış olabilir."/>
+                    <pic:cNvPicPr/>
+                  </pic:nvPicPr>
+                  <pic:blipFill>
+                    <a:blip r:embed="rId31"/>
+                    <a:stretch>
+                      <a:fillRect/>
+                    </a:stretch>
+                  </pic:blipFill>
+                  <pic:spPr>
+                    <a:xfrm>
+                      <a:off x="0" y="0"/>
+                      <a:ext cx="3113474" cy="2858634"/>
+                    </a:xfrm>
+                    <a:prstGeom prst="rect">
+                      <a:avLst/>
+                    </a:prstGeom>
+                  </pic:spPr>
+                </pic:pic>
+              </a:graphicData>
+            </a:graphic>
+          </wp:inline>
+        </w:drawing>
+      </w:r>
+    </w:p>
+    <w:p>
+      <w:pPr>
+        <w:rPr>
+          <w:lang w:val="de-DE"/>
+        </w:rPr>
+      </w:pPr>
+    </w:p>
+    <w:p>
+      <w:pPr>
+        <w:rPr>
+          <w:lang w:val="de-DE"/>
+        </w:rPr>
+      </w:pPr>
+    </w:p>
+    <w:p>
+      <w:pPr>
+        <w:rPr>
+          <w:lang w:val="de-DE"/>
+        </w:rPr>
+      </w:pPr>
+    </w:p>
+    <w:p>
+      <w:pPr>
+        <w:rPr>
+          <w:lang w:val="de-DE"/>
+        </w:rPr>
+      </w:pPr>
+      <w:r>
+        <w:rPr>
+          <w:lang w:val="de-DE"/>
+        </w:rPr>
+        <w:lastRenderedPageBreak/>
+        <w:t>***</w:t>
+      </w:r>
+      <w:r>
+        <w:rPr>
+          <w:lang w:val="de-DE"/>
+        </w:rPr>
+        <w:t>Buraya kador olan kısım programlamanın t</w:t>
+      </w:r>
+      <w:r>
+        <w:rPr>
+          <w:lang w:val="de-DE"/>
+        </w:rPr>
+        <w:t>emellerini Kotlin dilinin yapısını syntaxını kullanrak gördüğümüz(özelikle de bizim mobil uygulama kısımlarında karşılaştığımız konuları) derslerdi. Bundan sonrasında ise artık Android uygulama geliştirmeye giriş yağıyoruz***</w:t>
+      </w:r>
+    </w:p>
+    <w:p>
+      <w:pPr>
+        <w:rPr>
+          <w:lang w:val="de-DE"/>
+        </w:rPr>
+      </w:pPr>
+      <w:r>
+        <w:rPr>
+          <w:lang w:val="de-DE"/>
+        </w:rPr>
+        <w:t>Öncelikle projemizdeki bazı temel andro</w:t>
+      </w:r>
+      <w:r>
+        <w:rPr>
+          <w:lang w:val="de-DE"/>
+        </w:rPr>
+        <w:t>id kısımlarının neler olduğuyle başlayalım</w:t>
+      </w:r>
+    </w:p>
+    <w:p>
+      <w:pPr>
+        <w:rPr>
+          <w:lang w:val="de-DE"/>
+        </w:rPr>
+      </w:pPr>
+      <w:r>
+        <w:rPr>
+          <w:lang w:val="de-DE"/>
+        </w:rPr>
+        <w:drawing>
+          <wp:inline distT="0" distB="0" distL="0" distR="0" wp14:anchorId="4F890C56" wp14:editId="43C9AD4B">
+            <wp:extent cx="5760720" cy="2061210"/>
+            <wp:effectExtent l="0" t="0" r="0" b="0"/>
+            <wp:docPr id="41175326" name="Resim 1" descr="metin, ekran görüntüsü, yazı tipi içeren bir resim&#10;&#10;Yapay zeka tarafından oluşturulan içerik yanlış olabilir."/>
+            <wp:cNvGraphicFramePr>
+              <a:graphicFrameLocks xmlns:a="http://schemas.openxmlformats.org/drawingml/2006/main" noChangeAspect="1"/>
+            </wp:cNvGraphicFramePr>
+            <a:graphic xmlns:a="http://schemas.openxmlformats.org/drawingml/2006/main">
+              <a:graphicData uri="http://schemas.openxmlformats.org/drawingml/2006/picture">
+                <pic:pic xmlns:pic="http://schemas.openxmlformats.org/drawingml/2006/picture">
+                  <pic:nvPicPr>
+                    <pic:cNvPr id="41175326" name="Resim 1" descr="metin, ekran görüntüsü, yazı tipi içeren bir resim&#10;&#10;Yapay zeka tarafından oluşturulan içerik yanlış olabilir."/>
+                    <pic:cNvPicPr/>
+                  </pic:nvPicPr>
+                  <pic:blipFill>
+                    <a:blip r:embed="rId32"/>
+                    <a:stretch>
+                      <a:fillRect/>
+                    </a:stretch>
+                  </pic:blipFill>
+                  <pic:spPr>
+                    <a:xfrm>
+                      <a:off x="0" y="0"/>
+                      <a:ext cx="5760720" cy="2061210"/>
+                    </a:xfrm>
+                    <a:prstGeom prst="rect">
+                      <a:avLst/>
+                    </a:prstGeom>
+                  </pic:spPr>
+                </pic:pic>
+              </a:graphicData>
+            </a:graphic>
+          </wp:inline>
+        </w:drawing>
+      </w:r>
+    </w:p>
+    <w:p>
+      <w:pPr>
+        <w:rPr>
+          <w:lang w:val="de-DE"/>
+        </w:rPr>
+      </w:pPr>
+      <w:r>
+        <w:rPr>
+          <w:lang w:val="de-DE"/>
+        </w:rPr>
+        <w:t>Buradaki MainActivity classı uygulamanın çalışma sürecindeki her şe</w:t>
+      </w:r>
+      <w:r>
+        <w:rPr>
+          <w:lang w:val="de-DE"/>
+        </w:rPr>
+        <w:t>yin yönetildiği kısımdır. Burada onCreate metodu ise uygulama çalışır çalışmaz arkada dönen işlemleri temsil eder.Burada gördüğümüz R harfi res klasörünü temsil etmektedir.Projelerimizde enableEdgeToEdge metodu ile tam ekrana geçiş yapılır bunu kaldırdığımız takdirde tam ekrandan çıkıp yukarıdaki durum çubuğunu da görmemize olanak sağlar.ViewCompat kısmı ise yine aynı şekilde tam ekran görünümlerde ekran boyutlandırılması ile ilgilenen kısımdır.</w:t>
+      </w:r>
+    </w:p>
+    <w:p>
+      <w:pPr>
+        <w:rPr>
+          <w:lang w:val="de-DE"/>
+        </w:rPr>
+      </w:pPr>
+    </w:p>
+    <w:p>
+      <w:pPr>
+        <w:rPr>
+          <w:lang w:val="de-DE"/>
+        </w:rPr>
+      </w:pPr>
+    </w:p>
+    <w:p>
+      <w:pPr>
+        <w:rPr>
+          <w:lang w:val="de-DE"/>
+        </w:rPr>
+      </w:pPr>
+      <w:r>
+        <w:rPr>
+          <w:lang w:val="de-DE"/>
+        </w:rPr>
+        <w:t>Tasarım kısımlarında bize faydalı olabilecek sayfalar;</w:t>
+      </w:r>
+    </w:p>
+    <w:p>
+      <w:pPr>
+        <w:rPr>
+          <w:lang w:val="de-DE"/>
+        </w:rPr>
+      </w:pPr>
+      <w:r>
+        <w:rPr>
+          <w:lang w:val="de-DE"/>
+        </w:rPr>
+        <w:t>m</w:t>
+      </w:r>
+      <w:r>
+        <w:rPr>
+          <w:lang w:val="de-DE"/>
+        </w:rPr>
+        <w:t xml:space="preserve">aterial </w:t>
+      </w:r>
+      <w:r>
+        <w:rPr>
+          <w:lang w:val="de-DE"/>
+        </w:rPr>
+        <w:t>d</w:t>
+      </w:r>
+      <w:r>
+        <w:rPr>
+          <w:lang w:val="de-DE"/>
+        </w:rPr>
+        <w:t xml:space="preserve">esign: </w:t>
+      </w:r>
+      <w:hyperlink r:id="rId33" w:history="1">
+        <w:r>
+          <w:rPr>
+            <w:rStyle w:val="Kpr"/>
+            <w:lang w:val="de-DE"/>
+          </w:rPr>
+          <w:t>https://m3.material.io/</w:t>
+        </w:r>
+      </w:hyperlink>
+      <w:r>
+        <w:rPr>
+          <w:lang w:val="de-DE"/>
+        </w:rPr>
+        <w:t xml:space="preserve"> ssayfası bizlere tasarım felsefeleri</w:t>
+      </w:r>
+      <w:r>
+        <w:rPr>
+          <w:lang w:val="de-DE"/>
+        </w:rPr>
+        <w:t xml:space="preserve"> hakkında bilgi vermede faydalıdır.</w:t>
+      </w:r>
+    </w:p>
+    <w:p>
+      <w:pPr>
+        <w:rPr>
+          <w:lang w:val="de-DE"/>
+        </w:rPr>
+      </w:pPr>
+      <w:r>
+        <w:rPr>
+          <w:lang w:val="de-DE"/>
+        </w:rPr>
+        <w:t>envato</w:t>
+      </w:r>
+      <w:r>
+        <w:rPr>
+          <w:lang w:val="de-DE"/>
+        </w:rPr>
+        <w:t xml:space="preserve">: </w:t>
+      </w:r>
+      <w:hyperlink r:id="rId34" w:history="1">
+        <w:r>
+          <w:rPr>
+            <w:rStyle w:val="Kpr"/>
+            <w:lang w:val="de-DE"/>
+          </w:rPr>
+          <w:t>https://elements.envato.com/</w:t>
+        </w:r>
+      </w:hyperlink>
+      <w:r>
+        <w:rPr>
+          <w:lang w:val="de-DE"/>
+        </w:rPr>
+        <w:t xml:space="preserve"> </w:t>
+      </w:r>
+      <w:r>
+        <w:rPr>
+          <w:lang w:val="de-DE"/>
+        </w:rPr>
+        <w:t>bu sayfada ise</w:t>
+      </w:r>
+      <w:r>
+        <w:rPr>
+          <w:lang w:val="de-DE"/>
+        </w:rPr>
+        <w:t xml:space="preserve"> konulara bazlı örnek tasarımlar bulunmaktadır</w:t>
+      </w:r>
+    </w:p>
+    <w:p>
+      <w:pPr>
+        <w:rPr>
+          <w:lang w:val="de-DE"/>
+        </w:rPr>
+      </w:pPr>
+      <w:r>
+        <w:rPr>
+          <w:lang w:val="de-DE"/>
+        </w:rPr>
+        <w:t xml:space="preserve">figma: </w:t>
+      </w:r>
+      <w:hyperlink r:id="rId35" w:history="1">
+        <w:r>
+          <w:rPr>
+            <w:rStyle w:val="Kpr"/>
+            <w:lang w:val="de-DE"/>
+          </w:rPr>
+          <w:t>https://www.figma.com/</w:t>
+        </w:r>
+      </w:hyperlink>
+      <w:r>
+        <w:rPr>
+          <w:lang w:val="de-DE"/>
+        </w:rPr>
+        <w:t xml:space="preserve"> bu sayfa ise tasarımlar yapmamıza olanak veren bir sayf</w:t>
+      </w:r>
+      <w:r>
+        <w:rPr>
+          <w:lang w:val="de-DE"/>
+        </w:rPr>
+        <w:t>adır</w:t>
+      </w:r>
+    </w:p>
+    <w:p>
+      <w:pPr>
+        <w:rPr>
+          <w:lang w:val="de-DE"/>
+        </w:rPr>
+      </w:pPr>
+      <w:r>
+        <w:rPr>
+          <w:lang w:val="de-DE"/>
+        </w:rPr>
+        <w:t xml:space="preserve">adobe color: </w:t>
+      </w:r>
+      <w:hyperlink r:id="rId36" w:history="1">
+        <w:r>
+          <w:rPr>
+            <w:rStyle w:val="Kpr"/>
+            <w:lang w:val="de-DE"/>
+          </w:rPr>
+          <w:t>https://color.adobe.com/tr/</w:t>
+        </w:r>
+      </w:hyperlink>
+      <w:r>
+        <w:rPr>
+          <w:lang w:val="de-DE"/>
+        </w:rPr>
+        <w:t xml:space="preserve"> bu sayfada ise renklerin kodları birbiri ile uyumla</w:t>
+      </w:r>
+      <w:r>
+        <w:rPr>
+          <w:lang w:val="de-DE"/>
+        </w:rPr>
+        <w:t>rını görmek açısından önemli sayfalardan biridir.</w:t>
+      </w:r>
+    </w:p>
+    <w:p>
+      <w:pPr>
+        <w:rPr>
+          <w:lang w:val="de-DE"/>
+        </w:rPr>
+      </w:pPr>
+      <w:r>
+        <w:rPr>
+          <w:lang w:val="de-DE"/>
+        </w:rPr>
+        <w:t>**Renk kodları hexadecimal şekilde yazılır ve başında # işareti bulunur.8 hane olarak yazılırsa ilk 2 hane rengin şeffaflığını temsil ederken sonraki 6 hane ise 2şerli olarak ayrılarak sırasıyla rgb değeridir(red-green-blue)</w:t>
+      </w:r>
+    </w:p>
+    <w:p>
+      <w:pPr>
+        <w:rPr>
+          <w:lang w:val="de-DE"/>
+        </w:rPr>
+      </w:pPr>
+      <w:r>
+        <w:rPr>
+          <w:lang w:val="de-DE"/>
+        </w:rPr>
+        <w:t>Biz tasarımlarımızın ayarlanmasındaki işlemleri res klasörünün altındaki paketleri kullanarak yapıyoruz.</w:t>
+      </w:r>
+    </w:p>
+    <w:p>
+      <w:pPr>
+        <w:rPr>
+          <w:lang w:val="de-DE"/>
+        </w:rPr>
+      </w:pPr>
+      <w:r>
+        <w:rPr>
+          <w:lang w:val="de-DE"/>
+        </w:rPr>
+        <w:t>Layout kısmında ekranlarımız karşımıza gelir ve ekrana(sayfaya) eklemeleri(fotoğraf-yazı…) yapmamıza bunları Attributes kısmından istediğimiz şekillerde güncellememize yardımcı olan kısımlar çıakr</w:t>
+      </w:r>
+    </w:p>
+    <w:p>
+      <w:pPr>
+        <w:rPr>
+          <w:lang w:val="de-DE"/>
+        </w:rPr>
+      </w:pPr>
+      <w:r>
+        <w:rPr>
+          <w:lang w:val="de-DE"/>
+        </w:rPr>
+        <w:lastRenderedPageBreak/>
+        <w:t>Values kısmında ise kullanacağımız renklerin kodlarını, metinlerimizdeki yazıları ayarladığımız ve isimlendirdiğimiz kısım yer almaktadır</w:t>
+      </w:r>
+    </w:p>
+    <w:p>
+      <w:pPr>
+        <w:rPr>
+          <w:lang w:val="de-DE"/>
+        </w:rPr>
+      </w:pPr>
+    </w:p>
+    <w:p>
+      <w:pPr>
+        <w:rPr>
+          <w:lang w:val="de-DE"/>
+        </w:rPr>
+      </w:pPr>
+      <w:r>
+        <w:rPr>
+          <w:lang w:val="de-DE"/>
+        </w:rPr>
+        <w:t>(3.ders sonu yazısı 29.04.2025/</w:t>
+      </w:r>
+      <w:r>
+        <w:rPr>
+          <w:lang w:val="de-DE"/>
+        </w:rPr>
+        <w:t>14.49</w:t>
       </w:r>
       <w:r>
         <w:rPr>
@@ -2303,7 +3983,6 @@
   <w:style w:type="character" w:default="1" w:styleId="VarsaylanParagrafYazTipi">
     <w:name w:val="Default Paragraph Font"/>
     <w:uiPriority w:val="1"/>
-    <w:semiHidden/>
     <w:unhideWhenUsed/>
   </w:style>
   <w:style w:type="table" w:default="1" w:styleId="NormalTablo">

</xml_diff>

<commit_message>
Navigation usage files added
</commit_message>
<xml_diff>
--- a/MediumText.docx
+++ b/MediumText.docx
@@ -3771,43 +3771,7 @@
         <w:rPr>
           <w:lang w:val="tr-TR"/>
         </w:rPr>
-        <w:t>(</w:t>
-      </w:r>
-      <w:r>
-        <w:rPr>
-          <w:lang w:val="tr-TR"/>
-        </w:rPr>
-        <w:t>4</w:t>
-      </w:r>
-      <w:r>
-        <w:rPr>
-          <w:lang w:val="tr-TR"/>
-        </w:rPr>
-        <w:t xml:space="preserve">.ders sonu yazısı </w:t>
-      </w:r>
-      <w:r>
-        <w:rPr>
-          <w:lang w:val="tr-TR"/>
-        </w:rPr>
-        <w:t>01</w:t>
-      </w:r>
-      <w:r>
-        <w:rPr>
-          <w:lang w:val="tr-TR"/>
-        </w:rPr>
-        <w:t>.0</w:t>
-      </w:r>
-      <w:r>
-        <w:rPr>
-          <w:lang w:val="tr-TR"/>
-        </w:rPr>
-        <w:t>5</w:t>
-      </w:r>
-      <w:r>
-        <w:rPr>
-          <w:lang w:val="tr-TR"/>
-        </w:rPr>
-        <w:t>.2025/</w:t>
+        <w:t>(4.ders sonu yazısı 01.05.2025/</w:t>
       </w:r>
       <w:r>
         <w:rPr>
@@ -3820,6 +3784,285 @@
           <w:lang w:val="tr-TR"/>
         </w:rPr>
         <w:t>)</w:t>
+      </w:r>
+    </w:p>
+    <w:p>
+      <w:pPr>
+        <w:rPr>
+          <w:lang w:val="tr-TR"/>
+        </w:rPr>
+      </w:pPr>
+    </w:p>
+    <w:p>
+      <w:pPr>
+        <w:rPr>
+          <w:lang w:val="tr-TR"/>
+        </w:rPr>
+      </w:pPr>
+    </w:p>
+    <w:p>
+      <w:pPr>
+        <w:rPr>
+          <w:lang w:val="tr-TR"/>
+        </w:rPr>
+      </w:pPr>
+      <w:r>
+        <w:rPr>
+          <w:lang w:val="tr-TR"/>
+        </w:rPr>
+        <w:lastRenderedPageBreak/>
+        <w:t>Birden fazla sayfa lullanmak istiyorsak bunları 2 yol ile yapabiliriz. Activity önceden kullanıaln daha verimsiz yoldur. Fragment ise daha modern ve daha efektif olan yoldur. Aslında temelde ikisnde de yeni sayfa tasarımını vs yaparız fakat bunları birbirine bağlama açısından fragement daha kolaydır.Fragement çalışması için bir tane activity olmalıdır ve tüm fragementler bu activity üzerinde çalışma yapar.</w:t>
+      </w:r>
+    </w:p>
+    <w:p>
+      <w:pPr>
+        <w:rPr>
+          <w:lang w:val="tr-TR"/>
+        </w:rPr>
+      </w:pPr>
+      <w:r>
+        <w:rPr>
+          <w:lang w:val="tr-TR"/>
+        </w:rPr>
+        <w:t>Aktiviteler arası geçişleri vs koda aktarabilmek için öncelikle build.gradle.kts (module:App) kodunun içine buildFeatures{</w:t>
+      </w:r>
+    </w:p>
+    <w:p>
+      <w:pPr>
+        <w:rPr>
+          <w:lang w:val="tr-TR"/>
+        </w:rPr>
+      </w:pPr>
+      <w:r>
+        <w:rPr>
+          <w:lang w:val="tr-TR"/>
+        </w:rPr>
+        <w:tab/>
+        <w:t>viewBinding = true} eklememiz lazım. Bu şekilde tasarımdaki nesnelere kod üzerinden ulaşıp onları birbirine bağlama vb işleri yapabilir hale getiririz.</w:t>
+      </w:r>
+    </w:p>
+    <w:p>
+      <w:pPr>
+        <w:rPr>
+          <w:lang w:val="tr-TR"/>
+        </w:rPr>
+      </w:pPr>
+      <w:r>
+        <w:rPr>
+          <w:lang w:val="tr-TR"/>
+        </w:rPr>
+        <w:t xml:space="preserve">Aktivite sınıfları içerisine private lateinit var binding:ActivityMainBinding gibi bir değişken atarız burada isimlendirme .xml dosyasındaki isimlendrime sırası baz alınrak ve sonuna Binding gelerek yapılmalıdır.Daha sonra onCreate metodu içerisinde </w:t>
+      </w:r>
+      <w:r>
+        <w:rPr>
+          <w:lang w:val="tr-TR"/>
+        </w:rPr>
+        <w:t>tanımlaması yapılır.</w:t>
+      </w:r>
+    </w:p>
+    <w:p>
+      <w:pPr>
+        <w:rPr>
+          <w:lang w:val="tr-TR"/>
+        </w:rPr>
+      </w:pPr>
+      <w:r>
+        <w:rPr>
+          <w:lang w:val="tr-TR"/>
+        </w:rPr>
+        <w:t>Veri transferleri sayfa geçişleri ile yapılmaktadır.</w:t>
+      </w:r>
+    </w:p>
+    <w:p>
+      <w:pPr>
+        <w:rPr>
+          <w:lang w:val="tr-TR"/>
+        </w:rPr>
+      </w:pPr>
+      <w:r>
+        <w:rPr>
+          <w:lang w:val="tr-TR"/>
+        </w:rPr>
+        <w:t xml:space="preserve">Fragment üzerinden işlem yapılması ise önce fragent(blank) dosyası oluştururuz. Burada öncelikle gradle dosyasına aynı şekilde viewBinding ekledikten sonra diğer gradle.kts(project ) kısmında da </w:t>
+      </w:r>
+    </w:p>
+    <w:p>
+      <w:pPr>
+        <w:rPr>
+          <w:b/>
+          <w:bCs/>
+          <w:lang w:val="tr-TR"/>
+        </w:rPr>
+      </w:pPr>
+      <w:r>
+        <w:rPr>
+          <w:lang w:val="tr-TR"/>
+        </w:rPr>
+        <w:t>buildscript</w:t>
+      </w:r>
+      <w:r>
+        <w:rPr>
+          <w:b/>
+          <w:bCs/>
+          <w:lang w:val="tr-TR"/>
+        </w:rPr>
+        <w:t>{</w:t>
+      </w:r>
+      <w:r>
+        <w:rPr>
+          <w:b/>
+          <w:bCs/>
+          <w:lang w:val="tr-TR"/>
+        </w:rPr>
+        <w:br/>
+        <w:t xml:space="preserve">    </w:t>
+      </w:r>
+      <w:r>
+        <w:rPr>
+          <w:lang w:val="tr-TR"/>
+        </w:rPr>
+        <w:t>dependencies</w:t>
+      </w:r>
+      <w:r>
+        <w:rPr>
+          <w:b/>
+          <w:bCs/>
+          <w:lang w:val="tr-TR"/>
+        </w:rPr>
+        <w:t>{</w:t>
+      </w:r>
+      <w:r>
+        <w:rPr>
+          <w:b/>
+          <w:bCs/>
+          <w:lang w:val="tr-TR"/>
+        </w:rPr>
+        <w:br/>
+        <w:t xml:space="preserve">        </w:t>
+      </w:r>
+      <w:r>
+        <w:rPr>
+          <w:i/>
+          <w:iCs/>
+          <w:lang w:val="tr-TR"/>
+        </w:rPr>
+        <w:t>classpath</w:t>
+      </w:r>
+      <w:r>
+        <w:rPr>
+          <w:lang w:val="tr-TR"/>
+        </w:rPr>
+        <w:t>("androidx.navigation:navigation-safe-args-gradle-plugin:2.5.3")</w:t>
+      </w:r>
+      <w:r>
+        <w:rPr>
+          <w:lang w:val="tr-TR"/>
+        </w:rPr>
+        <w:br/>
+        <w:t xml:space="preserve">    </w:t>
+      </w:r>
+      <w:r>
+        <w:rPr>
+          <w:b/>
+          <w:bCs/>
+          <w:lang w:val="tr-TR"/>
+        </w:rPr>
+        <w:t>}</w:t>
+      </w:r>
+      <w:r>
+        <w:rPr>
+          <w:b/>
+          <w:bCs/>
+          <w:lang w:val="tr-TR"/>
+        </w:rPr>
+        <w:br/>
+        <w:t>}</w:t>
+      </w:r>
+      <w:r>
+        <w:rPr>
+          <w:b/>
+          <w:bCs/>
+          <w:lang w:val="tr-TR"/>
+        </w:rPr>
+        <w:t xml:space="preserve"> kodunu en başa ekleriz bu kod sayesinde veri aktarımını aktif etmiş oluruz</w:t>
+      </w:r>
+    </w:p>
+    <w:p>
+      <w:pPr>
+        <w:rPr>
+          <w:lang w:val="tr-TR"/>
+        </w:rPr>
+      </w:pPr>
+      <w:r>
+        <w:rPr>
+          <w:lang w:val="tr-TR"/>
+        </w:rPr>
+        <w:t xml:space="preserve">Daha sonrasında burada sınıf kodunu açıp burada sadece sınıf ismi ve onCreateView(inflater:…) metodu duracak şekilde geri kalanını sileriz. </w:t>
+      </w:r>
+    </w:p>
+    <w:p>
+      <w:pPr>
+        <w:rPr>
+          <w:lang w:val="tr-TR"/>
+        </w:rPr>
+      </w:pPr>
+      <w:r>
+        <w:rPr>
+          <w:lang w:val="tr-TR"/>
+        </w:rPr>
+        <w:t>Fragment tasarım kısmında önce içeriği temizleriz ardından FragmentLayout sağ tık ile contraint Layout çeviririz</w:t>
+      </w:r>
+    </w:p>
+    <w:p>
+      <w:pPr>
+        <w:rPr>
+          <w:lang w:val="tr-TR"/>
+        </w:rPr>
+      </w:pPr>
+      <w:r>
+        <w:rPr>
+          <w:lang w:val="tr-TR"/>
+        </w:rPr>
+        <w:t>Fragmentları baplamak için navigate klasörü oluşturmalıyız ardından bunun dosyasını oluşturup fragmentları buna eklememiz gerekiyor ve bunun üzerinden fragmentlearı görebiliriz.</w:t>
+      </w:r>
+    </w:p>
+    <w:p>
+      <w:pPr>
+        <w:rPr>
+          <w:lang w:val="tr-TR"/>
+        </w:rPr>
+      </w:pPr>
+      <w:r>
+        <w:rPr>
+          <w:lang w:val="tr-TR"/>
+        </w:rPr>
+        <w:t xml:space="preserve">Asıl main activity dosyamızın içine navHostFragment ekleriz ve bunun dp ayarltını 0 olarak yaparız </w:t>
+      </w:r>
+    </w:p>
+    <w:p>
+      <w:pPr>
+        <w:rPr>
+          <w:lang w:val="tr-TR"/>
+        </w:rPr>
+      </w:pPr>
+    </w:p>
+    <w:p>
+      <w:pPr>
+        <w:rPr>
+          <w:lang w:val="tr-TR"/>
+        </w:rPr>
+      </w:pPr>
+      <w:r>
+        <w:rPr>
+          <w:lang w:val="tr-TR"/>
+        </w:rPr>
+        <w:t>Menu tasarımı için yeni klasör ardından dosya oluşturuğ içine menu üzeiinden item eklenebilir,  burada bunlara ait icon seçilebilir. İd belirleme kısmında ise öncelikle navigation tasarımında menu de hangi seçenek hangi sayfayı işaret edecekse o sayfanın id ile eşlememiz lazım</w:t>
+      </w:r>
+      <w:r>
+        <w:rPr>
+          <w:lang w:val="tr-TR"/>
+        </w:rPr>
+        <w:t>.</w:t>
       </w:r>
     </w:p>
     <w:p>

</xml_diff>

<commit_message>
mvvc and mvc added
</commit_message>
<xml_diff>
--- a/MediumText.docx
+++ b/MediumText.docx
@@ -4244,18 +4244,209 @@
           <w:lang w:val="tr-TR"/>
         </w:rPr>
       </w:pPr>
-    </w:p>
-    <w:p>
-      <w:pPr>
-        <w:rPr>
-          <w:lang w:val="tr-TR"/>
-        </w:rPr>
-      </w:pPr>
-      <w:r>
-        <w:rPr>
-          <w:lang w:val="tr-TR"/>
-        </w:rPr>
-        <w:t>(6.ders sonu yazısı 08.05.2025/18.)</w:t>
+      <w:r>
+        <w:rPr>
+          <w:lang w:val="tr-TR"/>
+        </w:rPr>
+        <w:t>(6.ders sonu yazısı 08.05.2025/18.</w:t>
+      </w:r>
+      <w:r>
+        <w:rPr>
+          <w:lang w:val="tr-TR"/>
+        </w:rPr>
+        <w:t>18</w:t>
+      </w:r>
+      <w:r>
+        <w:rPr>
+          <w:lang w:val="tr-TR"/>
+        </w:rPr>
+        <w:t>)</w:t>
+      </w:r>
+    </w:p>
+    <w:p>
+      <w:pPr>
+        <w:rPr>
+          <w:lang w:val="tr-TR"/>
+        </w:rPr>
+      </w:pPr>
+      <w:r>
+        <w:rPr>
+          <w:lang w:val="tr-TR"/>
+        </w:rPr>
+        <w:t>Bir liste oluşturmak için öncelikle card oluşturmalıyız sonrasında bunun adapter kısmını halletmeliyiz daha sonrasında da bunu arayüze bağlama işlemini gerçekleştiririz.Lineer layout üzerinde ekleriz cardı</w:t>
+      </w:r>
+    </w:p>
+    <w:p>
+      <w:pPr>
+        <w:rPr>
+          <w:lang w:val="tr-TR"/>
+        </w:rPr>
+      </w:pPr>
+      <w:r>
+        <w:rPr>
+          <w:lang w:val="tr-TR"/>
+        </w:rPr>
+        <w:t>Entity içerisine yardımcı sınıfların konur</w:t>
+      </w:r>
+    </w:p>
+    <w:p>
+      <w:pPr>
+        <w:rPr>
+          <w:lang w:val="tr-TR"/>
+        </w:rPr>
+      </w:pPr>
+      <w:r>
+        <w:rPr>
+          <w:lang w:val="tr-TR"/>
+        </w:rPr>
+        <w:t xml:space="preserve">Uygulama mimarisi; </w:t>
+      </w:r>
+    </w:p>
+    <w:p>
+      <w:pPr>
+        <w:rPr>
+          <w:lang w:val="tr-TR"/>
+        </w:rPr>
+      </w:pPr>
+      <w:r>
+        <w:rPr>
+          <w:lang w:val="tr-TR"/>
+        </w:rPr>
+        <w:t>MVC- module – view – controller</w:t>
+      </w:r>
+    </w:p>
+    <w:p>
+      <w:pPr>
+        <w:rPr>
+          <w:lang w:val="tr-TR"/>
+        </w:rPr>
+      </w:pPr>
+      <w:r>
+        <w:rPr>
+          <w:lang w:val="tr-TR"/>
+        </w:rPr>
+        <w:t>Module = entity</w:t>
+      </w:r>
+    </w:p>
+    <w:p>
+      <w:pPr>
+        <w:rPr>
+          <w:lang w:val="tr-TR"/>
+        </w:rPr>
+      </w:pPr>
+      <w:r>
+        <w:rPr>
+          <w:lang w:val="tr-TR"/>
+        </w:rPr>
+        <w:t>View = tasarımlar</w:t>
+      </w:r>
+    </w:p>
+    <w:p>
+      <w:pPr>
+        <w:rPr>
+          <w:lang w:val="tr-TR"/>
+        </w:rPr>
+      </w:pPr>
+      <w:r>
+        <w:rPr>
+          <w:lang w:val="tr-TR"/>
+        </w:rPr>
+        <w:t>Controller = fragments</w:t>
+      </w:r>
+    </w:p>
+    <w:p>
+      <w:pPr>
+        <w:rPr>
+          <w:lang w:val="tr-TR"/>
+        </w:rPr>
+      </w:pPr>
+      <w:r>
+        <w:rPr>
+          <w:lang w:val="tr-TR"/>
+        </w:rPr>
+        <w:t>Her şeyin iç içe olduğu kodlamaya spagetti kodlama denir</w:t>
+      </w:r>
+    </w:p>
+    <w:p>
+      <w:pPr>
+        <w:rPr>
+          <w:lang w:val="tr-TR"/>
+        </w:rPr>
+      </w:pPr>
+      <w:r>
+        <w:rPr>
+          <w:lang w:val="tr-TR"/>
+        </w:rPr>
+        <w:t>MVVM- model- view- viewModel – controller</w:t>
+      </w:r>
+    </w:p>
+    <w:p>
+      <w:pPr>
+        <w:rPr>
+          <w:lang w:val="tr-TR"/>
+        </w:rPr>
+      </w:pPr>
+      <w:r>
+        <w:rPr>
+          <w:lang w:val="tr-TR"/>
+        </w:rPr>
+        <w:t>Viewmodel kısmı ui katmanını yöneten kısımdır.Her sayfanın viewModeli ayrı olmalı</w:t>
+      </w:r>
+    </w:p>
+    <w:p>
+      <w:pPr>
+        <w:rPr>
+          <w:lang w:val="tr-TR"/>
+        </w:rPr>
+      </w:pPr>
+      <w:r>
+        <w:rPr>
+          <w:lang w:val="tr-TR"/>
+        </w:rPr>
+        <w:t>Repository data katmanını yöneten kısımdır.</w:t>
+      </w:r>
+    </w:p>
+    <w:p>
+      <w:pPr>
+        <w:rPr>
+          <w:lang w:val="tr-TR"/>
+        </w:rPr>
+      </w:pPr>
+      <w:r>
+        <w:rPr>
+          <w:lang w:val="tr-TR"/>
+        </w:rPr>
+        <w:t>(7-8.ders sonu yazısı 1</w:t>
+      </w:r>
+      <w:r>
+        <w:rPr>
+          <w:lang w:val="tr-TR"/>
+        </w:rPr>
+        <w:t>2</w:t>
+      </w:r>
+      <w:r>
+        <w:rPr>
+          <w:lang w:val="tr-TR"/>
+        </w:rPr>
+        <w:t>.05.2025/</w:t>
+      </w:r>
+      <w:r>
+        <w:rPr>
+          <w:lang w:val="tr-TR"/>
+        </w:rPr>
+        <w:t>09.55</w:t>
+      </w:r>
+      <w:r>
+        <w:rPr>
+          <w:lang w:val="tr-TR"/>
+        </w:rPr>
+        <w:t>)</w:t>
+      </w:r>
+      <w:r>
+        <w:rPr>
+          <w:lang w:val="tr-TR"/>
+        </w:rPr>
+        <w:t>***bazı kısımarın kontrollü yapılması lazım tekrar edilmeli mvc ve mvvc kısımları</w:t>
       </w:r>
     </w:p>
     <w:sectPr>

</xml_diff>